<commit_message>
Lille ændring til PCB.docx lavet
</commit_message>
<xml_diff>
--- a/Timebox_8/Aktiv ensretter/PCB.docx
+++ b/Timebox_8/Aktiv ensretter/PCB.docx
@@ -9,17 +9,76 @@
       <w:r>
         <w:t>PCB – Aktiv ensretter</w:t>
       </w:r>
+      <w:r>
+        <w:t xml:space="preserve"> (Søren &amp; Thomas)</w:t>
+      </w:r>
+      <w:bookmarkStart w:id="0" w:name="_GoBack"/>
+      <w:bookmarkEnd w:id="0"/>
     </w:p>
     <w:p/>
     <w:p>
       <w:r>
-        <w:t>I timebox 7 blev en nedskaleret version af kredsløbet til den aktive ensretter simuleret, bygget og testet på breadboard. Testen viste, at det valgte kredsløb fungerede efter hensigten, hvorfor der i denne timebox arbejdes videre med at designe et PCB print til den endelig version af ensretter-kredsløbet. PCB printet er designet med programmet, Ea</w:t>
-      </w:r>
-      <w:r>
-        <w:t>gle, og selve printet  konstrueres</w:t>
-      </w:r>
-      <w:r>
-        <w:t xml:space="preserve"> af Jens Mortensen fra AU Herning ud fra .brd filen. </w:t>
+        <w:t xml:space="preserve">I </w:t>
+      </w:r>
+      <w:proofErr w:type="spellStart"/>
+      <w:r>
+        <w:t>timebox</w:t>
+      </w:r>
+      <w:proofErr w:type="spellEnd"/>
+      <w:r>
+        <w:t xml:space="preserve"> 7 blev en nedskaleret version af kredsløbet til den aktive ensretter simuleret, bygget og testet på </w:t>
+      </w:r>
+      <w:proofErr w:type="spellStart"/>
+      <w:r>
+        <w:t>breadboard</w:t>
+      </w:r>
+      <w:proofErr w:type="spellEnd"/>
+      <w:r>
+        <w:t xml:space="preserve">. Testen viste, at det valgte kredsløb fungerede efter hensigten, hvorfor der i denne </w:t>
+      </w:r>
+      <w:proofErr w:type="spellStart"/>
+      <w:r>
+        <w:t>timebox</w:t>
+      </w:r>
+      <w:proofErr w:type="spellEnd"/>
+      <w:r>
+        <w:t xml:space="preserve"> arbejdes videre med at designe et </w:t>
+      </w:r>
+      <w:proofErr w:type="gramStart"/>
+      <w:r>
+        <w:t>PCB print</w:t>
+      </w:r>
+      <w:proofErr w:type="gramEnd"/>
+      <w:r>
+        <w:t xml:space="preserve"> til den endelig version af ensretter-kredsløbet. PCB printet er designet med programmet, </w:t>
+      </w:r>
+      <w:proofErr w:type="spellStart"/>
+      <w:r>
+        <w:t>Ea</w:t>
+      </w:r>
+      <w:r>
+        <w:t>gle</w:t>
+      </w:r>
+      <w:proofErr w:type="spellEnd"/>
+      <w:r>
+        <w:t>, og selve pr</w:t>
+      </w:r>
+      <w:r>
+        <w:t xml:space="preserve">intet </w:t>
+      </w:r>
+      <w:r>
+        <w:t>konstrueres</w:t>
+      </w:r>
+      <w:r>
+        <w:t xml:space="preserve"> af Jens Mortensen fra AU Herning ud </w:t>
+      </w:r>
+      <w:proofErr w:type="gramStart"/>
+      <w:r>
+        <w:t>fra .brd</w:t>
+      </w:r>
+      <w:proofErr w:type="gramEnd"/>
+      <w:r>
+        <w:t xml:space="preserve"> filen. </w:t>
       </w:r>
     </w:p>
     <w:p>
@@ -37,7 +96,23 @@
     </w:p>
     <w:p>
       <w:r>
-        <w:t>Den største udfordring i forhold til designet af PCB printet er umiddelbart den relative store strøm (op til 80 A peak), der i perioder vil komme til at løbe fra generatorens tre faser og ind i de tre MOSFETS, samt den lige så store strøm fra de øvrige tre MOSFETS til outputtet af kredsløbet. Der er med de konstruktionsmuligheder, som AU Herning stiller til rådighed, en begrænsning for maksimal bane bredde på printet, hvorfor det er besluttet at lave de førnævnte bane</w:t>
+        <w:t xml:space="preserve">Den største udfordring i forhold til designet af </w:t>
+      </w:r>
+      <w:proofErr w:type="gramStart"/>
+      <w:r>
+        <w:t>PCB printet</w:t>
+      </w:r>
+      <w:proofErr w:type="gramEnd"/>
+      <w:r>
+        <w:t xml:space="preserve"> er umiddelbart den relative store strøm (op til 80 A </w:t>
+      </w:r>
+      <w:proofErr w:type="spellStart"/>
+      <w:r>
+        <w:t>peak</w:t>
+      </w:r>
+      <w:proofErr w:type="spellEnd"/>
+      <w:r>
+        <w:t>), der i perioder vil komme til at løbe fra generatorens tre faser og ind i de tre MOSFETS, samt den lige så store strøm fra de øvrige tre MOSFETS til outputtet af kredsløbet. Der er med de konstruktionsmuligheder, som AU Herning stiller til rådighed, en begrænsning for maksimal bane bredde på printet, hvorfor det er besluttet at lave de førnævnte bane</w:t>
       </w:r>
       <w:r>
         <w:t>r så korte og brede</w:t>
@@ -52,7 +127,15 @@
         <w:t>igere forstærkes med et tykt lag</w:t>
       </w:r>
       <w:r>
-        <w:t xml:space="preserve"> tin efter konstruktionen af printet. Dette vil der blive taget hånd om, når komponenterne bliver loddet på printet (formentlig i timebox 9).</w:t>
+        <w:t xml:space="preserve"> tin efter konstruktionen af printet. Dette vil der blive taget hånd om, når komponenterne bliver loddet på printet (formentlig i </w:t>
+      </w:r>
+      <w:proofErr w:type="spellStart"/>
+      <w:r>
+        <w:t>timebox</w:t>
+      </w:r>
+      <w:proofErr w:type="spellEnd"/>
+      <w:r>
+        <w:t xml:space="preserve"> 9).</w:t>
       </w:r>
     </w:p>
     <w:p/>
@@ -64,7 +147,11 @@
     <w:p/>
     <w:p>
       <w:r>
-        <w:t>Det er også diskuteret, hvordan de tre faser fra generatoren samt V</w:t>
+        <w:t xml:space="preserve">Det er også diskuteret, hvordan de tre faser fra generatoren samt </w:t>
+      </w:r>
+      <w:proofErr w:type="spellStart"/>
+      <w:r>
+        <w:t>V</w:t>
       </w:r>
       <w:r>
         <w:rPr>
@@ -72,8 +159,17 @@
         </w:rPr>
         <w:t>out</w:t>
       </w:r>
-      <w:r>
-        <w:t xml:space="preserve"> og stel til outputtet skal kobles til printet, da de tilgængelige connectors i el-lab ikke umiddelbart kan håndtere den store strøm. For at være sikre på, at koblingen ikke bliver overophedet, er det besluttet at forbinde disse terminaler med en 3.5 mm bolt med passende spændeskiver og kabesko. Disse loddes sammen for at skabe en tilstrækkelig forbindelse med banerne.</w:t>
+      <w:proofErr w:type="spellEnd"/>
+      <w:r>
+        <w:t xml:space="preserve"> og stel til outputtet skal kobles til printet, da de tilgængelige </w:t>
+      </w:r>
+      <w:proofErr w:type="spellStart"/>
+      <w:r>
+        <w:t>connectors</w:t>
+      </w:r>
+      <w:proofErr w:type="spellEnd"/>
+      <w:r>
+        <w:t xml:space="preserve"> i el-lab ikke umiddelbart kan håndtere den store strøm. For at være sikre på, at koblingen ikke bliver overophedet, er det besluttet at forbinde disse terminaler med en 3.5 mm bolt med passende spændeskiver og kabesko. Disse loddes sammen for at skabe en tilstrækkelig forbindelse med banerne.</w:t>
       </w:r>
     </w:p>
     <w:p>
@@ -85,17 +181,59 @@
       <w:pPr>
         <w:pStyle w:val="Overskrift2"/>
       </w:pPr>
+      <w:proofErr w:type="spellStart"/>
       <w:r>
         <w:lastRenderedPageBreak/>
-        <w:t>Eagle schematic</w:t>
-      </w:r>
-    </w:p>
-    <w:p>
-      <w:r>
-        <w:t xml:space="preserve">Den indledende del af designet af printet bestod af at lave et schematic tilsvarende kredsløbet benyttet til simuleringen og realiseringen i forrige timebox. </w:t>
-      </w:r>
-      <w:r>
-        <w:t xml:space="preserve">Nedenstående figur viser et skærmbillede af det endelige schematic fra Eagle. </w:t>
+        <w:t>Eagle</w:t>
+      </w:r>
+      <w:proofErr w:type="spellEnd"/>
+      <w:r>
+        <w:t xml:space="preserve"> </w:t>
+      </w:r>
+      <w:proofErr w:type="spellStart"/>
+      <w:r>
+        <w:t>schematic</w:t>
+      </w:r>
+      <w:proofErr w:type="spellEnd"/>
+    </w:p>
+    <w:p>
+      <w:r>
+        <w:t xml:space="preserve">Den indledende del af designet af printet bestod af at lave et </w:t>
+      </w:r>
+      <w:proofErr w:type="spellStart"/>
+      <w:r>
+        <w:t>schematic</w:t>
+      </w:r>
+      <w:proofErr w:type="spellEnd"/>
+      <w:r>
+        <w:t xml:space="preserve"> tilsvarende kredsløbet benyttet til simuleringen og realiseringen i forrige </w:t>
+      </w:r>
+      <w:proofErr w:type="spellStart"/>
+      <w:r>
+        <w:t>timebox</w:t>
+      </w:r>
+      <w:proofErr w:type="spellEnd"/>
+      <w:r>
+        <w:t xml:space="preserve">. </w:t>
+      </w:r>
+      <w:r>
+        <w:t xml:space="preserve">Nedenstående figur viser et skærmbillede af det endelige </w:t>
+      </w:r>
+      <w:proofErr w:type="spellStart"/>
+      <w:r>
+        <w:t>schematic</w:t>
+      </w:r>
+      <w:proofErr w:type="spellEnd"/>
+      <w:r>
+        <w:t xml:space="preserve"> fra </w:t>
+      </w:r>
+      <w:proofErr w:type="spellStart"/>
+      <w:r>
+        <w:t>Eagle</w:t>
+      </w:r>
+      <w:proofErr w:type="spellEnd"/>
+      <w:r>
+        <w:t xml:space="preserve">. </w:t>
       </w:r>
     </w:p>
     <w:p>
@@ -149,11 +287,19 @@
           <w:lang w:val="en-US"/>
         </w:rPr>
       </w:pPr>
+      <w:proofErr w:type="spellStart"/>
       <w:r>
         <w:rPr>
           <w:lang w:val="en-US"/>
         </w:rPr>
-        <w:t xml:space="preserve">Figur </w:t>
+        <w:t>Figur</w:t>
+      </w:r>
+      <w:proofErr w:type="spellEnd"/>
+      <w:r>
+        <w:rPr>
+          <w:lang w:val="en-US"/>
+        </w:rPr>
+        <w:t xml:space="preserve"> </w:t>
       </w:r>
       <w:r>
         <w:fldChar w:fldCharType="begin"/>
@@ -181,7 +327,35 @@
         <w:rPr>
           <w:lang w:val="en-US"/>
         </w:rPr>
-        <w:t xml:space="preserve"> - Eagle schematic fra programmet, Eagle.</w:t>
+        <w:t xml:space="preserve"> - Eagle schematic </w:t>
+      </w:r>
+      <w:proofErr w:type="spellStart"/>
+      <w:r>
+        <w:rPr>
+          <w:lang w:val="en-US"/>
+        </w:rPr>
+        <w:t>fra</w:t>
+      </w:r>
+      <w:proofErr w:type="spellEnd"/>
+      <w:r>
+        <w:rPr>
+          <w:lang w:val="en-US"/>
+        </w:rPr>
+        <w:t xml:space="preserve"> </w:t>
+      </w:r>
+      <w:proofErr w:type="spellStart"/>
+      <w:r>
+        <w:rPr>
+          <w:lang w:val="en-US"/>
+        </w:rPr>
+        <w:t>programmet</w:t>
+      </w:r>
+      <w:proofErr w:type="spellEnd"/>
+      <w:r>
+        <w:rPr>
+          <w:lang w:val="en-US"/>
+        </w:rPr>
+        <w:t>, Eagle.</w:t>
       </w:r>
     </w:p>
     <w:p>
@@ -211,15 +385,22 @@
       <w:r>
         <w:t xml:space="preserve">komponenter og trække baner i </w:t>
       </w:r>
+      <w:proofErr w:type="spellStart"/>
       <w:r>
         <w:rPr>
           <w:i/>
         </w:rPr>
         <w:t>board</w:t>
       </w:r>
-      <w:r>
-        <w:t xml:space="preserve"> delen af programmet, Eagle</w:t>
-      </w:r>
+      <w:proofErr w:type="spellEnd"/>
+      <w:r>
+        <w:t xml:space="preserve"> delen af programmet, </w:t>
+      </w:r>
+      <w:proofErr w:type="spellStart"/>
+      <w:r>
+        <w:t>Eagle</w:t>
+      </w:r>
+      <w:proofErr w:type="spellEnd"/>
       <w:r>
         <w:t>.</w:t>
       </w:r>
@@ -309,7 +490,15 @@
         </w:r>
       </w:fldSimple>
       <w:r>
-        <w:t xml:space="preserve"> - Board designet fra Eagle, Top lag.</w:t>
+        <w:t xml:space="preserve"> - Board designet fra </w:t>
+      </w:r>
+      <w:proofErr w:type="spellStart"/>
+      <w:r>
+        <w:t>Eagle</w:t>
+      </w:r>
+      <w:proofErr w:type="spellEnd"/>
+      <w:r>
+        <w:t>, Top lag.</w:t>
       </w:r>
     </w:p>
     <w:p>
@@ -372,7 +561,15 @@
         </w:r>
       </w:fldSimple>
       <w:r>
-        <w:t xml:space="preserve"> - Board designet fra Eagle, Bund</w:t>
+        <w:t xml:space="preserve"> - Board designet fra </w:t>
+      </w:r>
+      <w:proofErr w:type="spellStart"/>
+      <w:r>
+        <w:t>Eagle</w:t>
+      </w:r>
+      <w:proofErr w:type="spellEnd"/>
+      <w:r>
+        <w:t>, Bund</w:t>
       </w:r>
       <w:r>
         <w:t xml:space="preserve"> lag.</w:t>
@@ -531,8 +728,6 @@
       <w:r>
         <w:t>,</w:t>
       </w:r>
-      <w:bookmarkStart w:id="0" w:name="_GoBack"/>
-      <w:bookmarkEnd w:id="0"/>
       <w:r>
         <w:t xml:space="preserve"> </w:t>
       </w:r>
@@ -558,7 +753,23 @@
         <w:t>e</w:t>
       </w:r>
       <w:r>
-        <w:t xml:space="preserve"> PCB print, hvilket udskydes til timebox 9. </w:t>
+        <w:t xml:space="preserve"> </w:t>
+      </w:r>
+      <w:proofErr w:type="gramStart"/>
+      <w:r>
+        <w:t>PCB print</w:t>
+      </w:r>
+      <w:proofErr w:type="gramEnd"/>
+      <w:r>
+        <w:t xml:space="preserve">, hvilket udskydes til </w:t>
+      </w:r>
+      <w:proofErr w:type="spellStart"/>
+      <w:r>
+        <w:t>timebox</w:t>
+      </w:r>
+      <w:proofErr w:type="spellEnd"/>
+      <w:r>
+        <w:t xml:space="preserve"> 9. </w:t>
       </w:r>
     </w:p>
     <w:sectPr>

</xml_diff>

<commit_message>
.Ændring af PCB.docx - nu med loddet print
</commit_message>
<xml_diff>
--- a/Timebox_8/Aktiv ensretter/PCB.docx
+++ b/Timebox_8/Aktiv ensretter/PCB.docx
@@ -12,8 +12,6 @@
       <w:r>
         <w:t xml:space="preserve"> (Søren &amp; Thomas)</w:t>
       </w:r>
-      <w:bookmarkStart w:id="0" w:name="_GoBack"/>
-      <w:bookmarkEnd w:id="0"/>
     </w:p>
     <w:p/>
     <w:p>
@@ -598,10 +596,10 @@
       </w:pPr>
       <w:r>
         <w:drawing>
-          <wp:inline distT="0" distB="0" distL="0" distR="0" wp14:anchorId="59EBF7D7" wp14:editId="4C1CA16F">
-            <wp:extent cx="4853354" cy="2919974"/>
-            <wp:effectExtent l="0" t="0" r="0" b="1270"/>
-            <wp:docPr id="6" name="Billede 6"/>
+          <wp:inline distT="0" distB="0" distL="0" distR="0" wp14:anchorId="64B7B58E" wp14:editId="76BCFF92">
+            <wp:extent cx="3333445" cy="5377229"/>
+            <wp:effectExtent l="0" t="6032" r="952" b="953"/>
+            <wp:docPr id="9" name="Billede 9"/>
             <wp:cNvGraphicFramePr>
               <a:graphicFrameLocks xmlns:a="http://schemas.openxmlformats.org/drawingml/2006/main" noChangeAspect="1"/>
             </wp:cNvGraphicFramePr>
@@ -619,9 +617,9 @@
                     </a:stretch>
                   </pic:blipFill>
                   <pic:spPr>
-                    <a:xfrm>
+                    <a:xfrm rot="16200000">
                       <a:off x="0" y="0"/>
-                      <a:ext cx="4858989" cy="2923364"/>
+                      <a:ext cx="3339927" cy="5387685"/>
                     </a:xfrm>
                     <a:prstGeom prst="rect">
                       <a:avLst/>
@@ -654,7 +652,6 @@
         <w:t xml:space="preserve"> - PCB, Top lag.</w:t>
       </w:r>
     </w:p>
-    <w:p/>
     <w:p>
       <w:pPr>
         <w:keepNext/>
@@ -662,10 +659,10 @@
       </w:pPr>
       <w:r>
         <w:drawing>
-          <wp:inline distT="0" distB="0" distL="0" distR="0" wp14:anchorId="621F8B1C" wp14:editId="6087E167">
-            <wp:extent cx="4822093" cy="3134961"/>
-            <wp:effectExtent l="0" t="0" r="4445" b="2540"/>
-            <wp:docPr id="7" name="Billede 7"/>
+          <wp:inline distT="0" distB="0" distL="0" distR="0" wp14:anchorId="4C70B11E" wp14:editId="480A6837">
+            <wp:extent cx="3485315" cy="5408247"/>
+            <wp:effectExtent l="3810" t="0" r="0" b="0"/>
+            <wp:docPr id="10" name="Billede 10"/>
             <wp:cNvGraphicFramePr>
               <a:graphicFrameLocks xmlns:a="http://schemas.openxmlformats.org/drawingml/2006/main" noChangeAspect="1"/>
             </wp:cNvGraphicFramePr>
@@ -683,9 +680,9 @@
                     </a:stretch>
                   </pic:blipFill>
                   <pic:spPr>
-                    <a:xfrm>
+                    <a:xfrm rot="16200000">
                       <a:off x="0" y="0"/>
-                      <a:ext cx="4849239" cy="3152609"/>
+                      <a:ext cx="3499141" cy="5429701"/>
                     </a:xfrm>
                     <a:prstGeom prst="rect">
                       <a:avLst/>
@@ -722,55 +719,8 @@
       </w:r>
     </w:p>
     <w:p>
-      <w:r>
-        <w:t>Som det ses på figur 5 og 6</w:t>
-      </w:r>
-      <w:r>
-        <w:t>,</w:t>
-      </w:r>
-      <w:r>
-        <w:t xml:space="preserve"> </w:t>
-      </w:r>
-      <w:r>
-        <w:t xml:space="preserve">er printet </w:t>
-      </w:r>
-      <w:r>
-        <w:t xml:space="preserve">ikke loddet færdigt, da de korrekte MOSFETS </w:t>
-      </w:r>
-      <w:r>
-        <w:t xml:space="preserve">ikke var tilgængelige i el-lab. Disse skal bestilles hjem særskilt. </w:t>
-      </w:r>
-      <w:r>
-        <w:t>Det har derfor heller ikke været muligt at test</w:t>
-      </w:r>
-      <w:r>
-        <w:t>e</w:t>
-      </w:r>
-      <w:r>
-        <w:t xml:space="preserve"> det endelig</w:t>
-      </w:r>
-      <w:r>
-        <w:t>e</w:t>
-      </w:r>
-      <w:r>
-        <w:t xml:space="preserve"> </w:t>
-      </w:r>
-      <w:proofErr w:type="gramStart"/>
-      <w:r>
-        <w:t>PCB print</w:t>
-      </w:r>
-      <w:proofErr w:type="gramEnd"/>
-      <w:r>
-        <w:t xml:space="preserve">, hvilket udskydes til </w:t>
-      </w:r>
-      <w:proofErr w:type="spellStart"/>
-      <w:r>
-        <w:t>timebox</w:t>
-      </w:r>
-      <w:proofErr w:type="spellEnd"/>
-      <w:r>
-        <w:t xml:space="preserve"> 9. </w:t>
-      </w:r>
+      <w:bookmarkStart w:id="0" w:name="_GoBack"/>
+      <w:bookmarkEnd w:id="0"/>
     </w:p>
     <w:sectPr>
       <w:pgSz w:w="11900" w:h="16840"/>

</xml_diff>